<commit_message>
updated table for site data
</commit_message>
<xml_diff>
--- a/site_data.docx
+++ b/site_data.docx
@@ -844,8 +844,8 @@
         <w:tblLook w:val="01E0" w:firstRow="1" w:lastRow="1" w:firstColumn="1" w:lastColumn="1" w:noHBand="0" w:noVBand="0"/>
       </w:tblPr>
       <w:tblGrid>
-        <w:gridCol w:w="1687"/>
-        <w:gridCol w:w="2888"/>
+        <w:gridCol w:w="2065"/>
+        <w:gridCol w:w="2510"/>
         <w:gridCol w:w="21"/>
         <w:gridCol w:w="2011"/>
         <w:gridCol w:w="29"/>
@@ -857,7 +857,7 @@
         </w:trPr>
         <w:tc>
           <w:tcPr>
-            <w:tcW w:w="1687" w:type="dxa"/>
+            <w:tcW w:w="2065" w:type="dxa"/>
             <w:shd w:val="clear" w:color="auto" w:fill="A6A6A6" w:themeFill="background1" w:themeFillShade="A6"/>
           </w:tcPr>
           <w:p>
@@ -885,7 +885,7 @@
         </w:tc>
         <w:tc>
           <w:tcPr>
-            <w:tcW w:w="2888" w:type="dxa"/>
+            <w:tcW w:w="2510" w:type="dxa"/>
             <w:shd w:val="clear" w:color="auto" w:fill="A6A6A6" w:themeFill="background1" w:themeFillShade="A6"/>
           </w:tcPr>
           <w:p>
@@ -978,7 +978,7 @@
         </w:trPr>
         <w:tc>
           <w:tcPr>
-            <w:tcW w:w="1687" w:type="dxa"/>
+            <w:tcW w:w="2065" w:type="dxa"/>
           </w:tcPr>
           <w:p>
             <w:pPr>
@@ -1006,7 +1006,7 @@
         </w:tc>
         <w:tc>
           <w:tcPr>
-            <w:tcW w:w="2888" w:type="dxa"/>
+            <w:tcW w:w="2510" w:type="dxa"/>
           </w:tcPr>
           <w:p>
             <w:pPr>
@@ -1085,7 +1085,7 @@
         </w:trPr>
         <w:tc>
           <w:tcPr>
-            <w:tcW w:w="1687" w:type="dxa"/>
+            <w:tcW w:w="2065" w:type="dxa"/>
             <w:vMerge w:val="restart"/>
           </w:tcPr>
           <w:p>
@@ -1114,7 +1114,7 @@
         </w:tc>
         <w:tc>
           <w:tcPr>
-            <w:tcW w:w="2888" w:type="dxa"/>
+            <w:tcW w:w="2510" w:type="dxa"/>
             <w:vMerge w:val="restart"/>
           </w:tcPr>
           <w:p>
@@ -1185,7 +1185,7 @@
         </w:trPr>
         <w:tc>
           <w:tcPr>
-            <w:tcW w:w="1687" w:type="dxa"/>
+            <w:tcW w:w="2065" w:type="dxa"/>
             <w:vMerge/>
           </w:tcPr>
           <w:p>
@@ -1205,7 +1205,7 @@
         </w:tc>
         <w:tc>
           <w:tcPr>
-            <w:tcW w:w="2888" w:type="dxa"/>
+            <w:tcW w:w="2510" w:type="dxa"/>
             <w:vMerge/>
           </w:tcPr>
           <w:p>
@@ -1276,7 +1276,7 @@
         </w:trPr>
         <w:tc>
           <w:tcPr>
-            <w:tcW w:w="1687" w:type="dxa"/>
+            <w:tcW w:w="2065" w:type="dxa"/>
             <w:vMerge/>
           </w:tcPr>
           <w:p>
@@ -1296,7 +1296,7 @@
         </w:tc>
         <w:tc>
           <w:tcPr>
-            <w:tcW w:w="2888" w:type="dxa"/>
+            <w:tcW w:w="2510" w:type="dxa"/>
             <w:vMerge/>
           </w:tcPr>
           <w:p>
@@ -1367,7 +1367,7 @@
         </w:trPr>
         <w:tc>
           <w:tcPr>
-            <w:tcW w:w="1687" w:type="dxa"/>
+            <w:tcW w:w="2065" w:type="dxa"/>
           </w:tcPr>
           <w:p>
             <w:pPr>
@@ -1395,7 +1395,7 @@
         </w:tc>
         <w:tc>
           <w:tcPr>
-            <w:tcW w:w="2888" w:type="dxa"/>
+            <w:tcW w:w="2510" w:type="dxa"/>
           </w:tcPr>
           <w:p>
             <w:pPr>
@@ -1465,7 +1465,7 @@
         </w:trPr>
         <w:tc>
           <w:tcPr>
-            <w:tcW w:w="1687" w:type="dxa"/>
+            <w:tcW w:w="2065" w:type="dxa"/>
           </w:tcPr>
           <w:p>
             <w:pPr>
@@ -1493,7 +1493,7 @@
         </w:tc>
         <w:tc>
           <w:tcPr>
-            <w:tcW w:w="2888" w:type="dxa"/>
+            <w:tcW w:w="2510" w:type="dxa"/>
           </w:tcPr>
           <w:p>
             <w:pPr>
@@ -1563,7 +1563,7 @@
         </w:trPr>
         <w:tc>
           <w:tcPr>
-            <w:tcW w:w="1687" w:type="dxa"/>
+            <w:tcW w:w="2065" w:type="dxa"/>
           </w:tcPr>
           <w:p>
             <w:pPr>
@@ -1591,7 +1591,7 @@
         </w:tc>
         <w:tc>
           <w:tcPr>
-            <w:tcW w:w="2888" w:type="dxa"/>
+            <w:tcW w:w="2510" w:type="dxa"/>
           </w:tcPr>
           <w:p>
             <w:pPr>
@@ -1661,7 +1661,7 @@
         </w:trPr>
         <w:tc>
           <w:tcPr>
-            <w:tcW w:w="1687" w:type="dxa"/>
+            <w:tcW w:w="2065" w:type="dxa"/>
           </w:tcPr>
           <w:p>
             <w:pPr>
@@ -1689,7 +1689,7 @@
         </w:tc>
         <w:tc>
           <w:tcPr>
-            <w:tcW w:w="2888" w:type="dxa"/>
+            <w:tcW w:w="2510" w:type="dxa"/>
           </w:tcPr>
           <w:p>
             <w:pPr>
@@ -1759,7 +1759,7 @@
         </w:trPr>
         <w:tc>
           <w:tcPr>
-            <w:tcW w:w="1687" w:type="dxa"/>
+            <w:tcW w:w="2065" w:type="dxa"/>
           </w:tcPr>
           <w:p>
             <w:pPr>
@@ -1787,7 +1787,7 @@
         </w:tc>
         <w:tc>
           <w:tcPr>
-            <w:tcW w:w="2888" w:type="dxa"/>
+            <w:tcW w:w="2510" w:type="dxa"/>
           </w:tcPr>
           <w:p>
             <w:pPr>
@@ -1857,7 +1857,7 @@
         </w:trPr>
         <w:tc>
           <w:tcPr>
-            <w:tcW w:w="1687" w:type="dxa"/>
+            <w:tcW w:w="2065" w:type="dxa"/>
           </w:tcPr>
           <w:p>
             <w:pPr>
@@ -1885,7 +1885,7 @@
         </w:tc>
         <w:tc>
           <w:tcPr>
-            <w:tcW w:w="2888" w:type="dxa"/>
+            <w:tcW w:w="2510" w:type="dxa"/>
           </w:tcPr>
           <w:p>
             <w:pPr>
@@ -1955,7 +1955,7 @@
         </w:trPr>
         <w:tc>
           <w:tcPr>
-            <w:tcW w:w="1687" w:type="dxa"/>
+            <w:tcW w:w="2065" w:type="dxa"/>
           </w:tcPr>
           <w:p>
             <w:pPr>
@@ -1983,7 +1983,7 @@
         </w:tc>
         <w:tc>
           <w:tcPr>
-            <w:tcW w:w="2888" w:type="dxa"/>
+            <w:tcW w:w="2510" w:type="dxa"/>
           </w:tcPr>
           <w:p>
             <w:pPr>
@@ -2053,7 +2053,7 @@
         </w:trPr>
         <w:tc>
           <w:tcPr>
-            <w:tcW w:w="1687" w:type="dxa"/>
+            <w:tcW w:w="2065" w:type="dxa"/>
           </w:tcPr>
           <w:p>
             <w:pPr>
@@ -2081,7 +2081,7 @@
         </w:tc>
         <w:tc>
           <w:tcPr>
-            <w:tcW w:w="2909" w:type="dxa"/>
+            <w:tcW w:w="2531" w:type="dxa"/>
             <w:gridSpan w:val="2"/>
           </w:tcPr>
           <w:p>
@@ -2152,7 +2152,7 @@
         </w:trPr>
         <w:tc>
           <w:tcPr>
-            <w:tcW w:w="1687" w:type="dxa"/>
+            <w:tcW w:w="2065" w:type="dxa"/>
           </w:tcPr>
           <w:p>
             <w:pPr>
@@ -2180,7 +2180,7 @@
         </w:tc>
         <w:tc>
           <w:tcPr>
-            <w:tcW w:w="2909" w:type="dxa"/>
+            <w:tcW w:w="2531" w:type="dxa"/>
             <w:gridSpan w:val="2"/>
           </w:tcPr>
           <w:p>
@@ -2251,7 +2251,7 @@
         </w:trPr>
         <w:tc>
           <w:tcPr>
-            <w:tcW w:w="1687" w:type="dxa"/>
+            <w:tcW w:w="2065" w:type="dxa"/>
           </w:tcPr>
           <w:p>
             <w:pPr>
@@ -2279,7 +2279,7 @@
         </w:tc>
         <w:tc>
           <w:tcPr>
-            <w:tcW w:w="7663" w:type="dxa"/>
+            <w:tcW w:w="7285" w:type="dxa"/>
             <w:gridSpan w:val="5"/>
           </w:tcPr>
           <w:p>
@@ -2303,7 +2303,7 @@
         </w:trPr>
         <w:tc>
           <w:tcPr>
-            <w:tcW w:w="1687" w:type="dxa"/>
+            <w:tcW w:w="2065" w:type="dxa"/>
           </w:tcPr>
           <w:p>
             <w:pPr>
@@ -2331,7 +2331,7 @@
         </w:tc>
         <w:tc>
           <w:tcPr>
-            <w:tcW w:w="7663" w:type="dxa"/>
+            <w:tcW w:w="7285" w:type="dxa"/>
             <w:gridSpan w:val="5"/>
           </w:tcPr>
           <w:p>

</xml_diff>

<commit_message>
updated site data sheet and year for census tract table
</commit_message>
<xml_diff>
--- a/site_data.docx
+++ b/site_data.docx
@@ -1,6 +1,6 @@
 
 <file path=word/document.xml><?xml version="1.0" encoding="utf-8"?>
-<w:document xmlns:wpc="http://schemas.microsoft.com/office/word/2010/wordprocessingCanvas" xmlns:cx="http://schemas.microsoft.com/office/drawing/2014/chartex" xmlns:cx1="http://schemas.microsoft.com/office/drawing/2015/9/8/chartex" xmlns:cx2="http://schemas.microsoft.com/office/drawing/2015/10/21/chartex" xmlns:cx3="http://schemas.microsoft.com/office/drawing/2016/5/9/chartex" xmlns:cx4="http://schemas.microsoft.com/office/drawing/2016/5/10/chartex" xmlns:cx5="http://schemas.microsoft.com/office/drawing/2016/5/11/chartex" xmlns:cx6="http://schemas.microsoft.com/office/drawing/2016/5/12/chartex" xmlns:cx7="http://schemas.microsoft.com/office/drawing/2016/5/13/chartex" xmlns:cx8="http://schemas.microsoft.com/office/drawing/2016/5/14/chartex" xmlns:mc="http://schemas.openxmlformats.org/markup-compatibility/2006" xmlns:aink="http://schemas.microsoft.com/office/drawing/2016/ink" xmlns:am3d="http://schemas.microsoft.com/office/drawing/2017/model3d" xmlns:o="urn:schemas-microsoft-com:office:office" xmlns:oel="http://schemas.microsoft.com/office/2019/extlst" xmlns:r="http://schemas.openxmlformats.org/officeDocument/2006/relationships" xmlns:m="http://schemas.openxmlformats.org/officeDocument/2006/math" xmlns:v="urn:schemas-microsoft-com:vml" xmlns:wp14="http://schemas.microsoft.com/office/word/2010/wordprocessingDrawing" xmlns:wp="http://schemas.openxmlformats.org/drawingml/2006/wordprocessingDrawing" xmlns:w10="urn:schemas-microsoft-com:office:word" xmlns:w="http://schemas.openxmlformats.org/wordprocessingml/2006/main" xmlns:w14="http://schemas.microsoft.com/office/word/2010/wordml" xmlns:w15="http://schemas.microsoft.com/office/word/2012/wordml" xmlns:w16cex="http://schemas.microsoft.com/office/word/2018/wordml/cex" xmlns:w16cid="http://schemas.microsoft.com/office/word/2016/wordml/cid" xmlns:w16="http://schemas.microsoft.com/office/word/2018/wordml" xmlns:w16du="http://schemas.microsoft.com/office/word/2023/wordml/word16du" xmlns:w16sdtdh="http://schemas.microsoft.com/office/word/2020/wordml/sdtdatahash" xmlns:w16se="http://schemas.microsoft.com/office/word/2015/wordml/symex" xmlns:wpg="http://schemas.microsoft.com/office/word/2010/wordprocessingGroup" xmlns:wpi="http://schemas.microsoft.com/office/word/2010/wordprocessingInk" xmlns:wne="http://schemas.microsoft.com/office/word/2006/wordml" xmlns:wps="http://schemas.microsoft.com/office/word/2010/wordprocessingShape" mc:Ignorable="w14 w15 w16se w16cid w16 w16cex w16sdtdh w16du wp14">
+<w:document xmlns:wpc="http://schemas.microsoft.com/office/word/2010/wordprocessingCanvas" xmlns:cx="http://schemas.microsoft.com/office/drawing/2014/chartex" xmlns:cx1="http://schemas.microsoft.com/office/drawing/2015/9/8/chartex" xmlns:cx2="http://schemas.microsoft.com/office/drawing/2015/10/21/chartex" xmlns:cx3="http://schemas.microsoft.com/office/drawing/2016/5/9/chartex" xmlns:cx4="http://schemas.microsoft.com/office/drawing/2016/5/10/chartex" xmlns:cx5="http://schemas.microsoft.com/office/drawing/2016/5/11/chartex" xmlns:cx6="http://schemas.microsoft.com/office/drawing/2016/5/12/chartex" xmlns:cx7="http://schemas.microsoft.com/office/drawing/2016/5/13/chartex" xmlns:cx8="http://schemas.microsoft.com/office/drawing/2016/5/14/chartex" xmlns:mc="http://schemas.openxmlformats.org/markup-compatibility/2006" xmlns:aink="http://schemas.microsoft.com/office/drawing/2016/ink" xmlns:am3d="http://schemas.microsoft.com/office/drawing/2017/model3d" xmlns:o="urn:schemas-microsoft-com:office:office" xmlns:oel="http://schemas.microsoft.com/office/2019/extlst" xmlns:r="http://schemas.openxmlformats.org/officeDocument/2006/relationships" xmlns:m="http://schemas.openxmlformats.org/officeDocument/2006/math" xmlns:v="urn:schemas-microsoft-com:vml" xmlns:wp14="http://schemas.microsoft.com/office/word/2010/wordprocessingDrawing" xmlns:wp="http://schemas.openxmlformats.org/drawingml/2006/wordprocessingDrawing" xmlns:w10="urn:schemas-microsoft-com:office:word" xmlns:w="http://schemas.openxmlformats.org/wordprocessingml/2006/main" xmlns:w14="http://schemas.microsoft.com/office/word/2010/wordml" xmlns:w15="http://schemas.microsoft.com/office/word/2012/wordml" xmlns:w16cex="http://schemas.microsoft.com/office/word/2018/wordml/cex" xmlns:w16cid="http://schemas.microsoft.com/office/word/2016/wordml/cid" xmlns:w16="http://schemas.microsoft.com/office/word/2018/wordml" xmlns:w16du="http://schemas.microsoft.com/office/word/2023/wordml/word16du" xmlns:w16sdtdh="http://schemas.microsoft.com/office/word/2020/wordml/sdtdatahash" xmlns:w16sdtfl="http://schemas.microsoft.com/office/word/2024/wordml/sdtformatlock" xmlns:w16se="http://schemas.microsoft.com/office/word/2015/wordml/symex" xmlns:wpg="http://schemas.microsoft.com/office/word/2010/wordprocessingGroup" xmlns:wpi="http://schemas.microsoft.com/office/word/2010/wordprocessingInk" xmlns:wne="http://schemas.microsoft.com/office/word/2006/wordml" xmlns:wps="http://schemas.microsoft.com/office/word/2010/wordprocessingShape" mc:Ignorable="w14 w15 w16se w16cid w16 w16cex w16sdtdh w16sdtfl w16du wp14">
   <w:body>
     <w:p>
       <w:pPr>
@@ -12,20 +12,11 @@
           <w:bCs/>
         </w:rPr>
       </w:pPr>
-      <w:bookmarkStart w:id="0" w:name="_Hlk39230500"/>
-      <w:bookmarkStart w:id="1" w:name="_Hlk509911674"/>
-      <w:bookmarkStart w:id="2" w:name="_Hlk88051462"/>
-      <w:bookmarkEnd w:id="0"/>
-      <w:bookmarkEnd w:id="1"/>
-      <w:bookmarkEnd w:id="2"/>
       <w:r>
-        <w:rPr>
-          <w:bCs/>
-        </w:rPr>
-        <w:t>S</w:t>
+        <w:t>The following are environmental factors observed during the property inspection:</w:t>
       </w:r>
       <w:r>
-        <w:t xml:space="preserve">oil tests were not provided, but it was assumed </w:t>
+        <w:t xml:space="preserve"> </w:t>
       </w:r>
     </w:p>
     <w:p>
@@ -2387,7 +2378,7 @@
 </file>
 
 <file path=word/endnotes.xml><?xml version="1.0" encoding="utf-8"?>
-<w:endnotes xmlns:wpc="http://schemas.microsoft.com/office/word/2010/wordprocessingCanvas" xmlns:cx="http://schemas.microsoft.com/office/drawing/2014/chartex" xmlns:cx1="http://schemas.microsoft.com/office/drawing/2015/9/8/chartex" xmlns:cx2="http://schemas.microsoft.com/office/drawing/2015/10/21/chartex" xmlns:cx3="http://schemas.microsoft.com/office/drawing/2016/5/9/chartex" xmlns:cx4="http://schemas.microsoft.com/office/drawing/2016/5/10/chartex" xmlns:cx5="http://schemas.microsoft.com/office/drawing/2016/5/11/chartex" xmlns:cx6="http://schemas.microsoft.com/office/drawing/2016/5/12/chartex" xmlns:cx7="http://schemas.microsoft.com/office/drawing/2016/5/13/chartex" xmlns:cx8="http://schemas.microsoft.com/office/drawing/2016/5/14/chartex" xmlns:mc="http://schemas.openxmlformats.org/markup-compatibility/2006" xmlns:aink="http://schemas.microsoft.com/office/drawing/2016/ink" xmlns:am3d="http://schemas.microsoft.com/office/drawing/2017/model3d" xmlns:o="urn:schemas-microsoft-com:office:office" xmlns:oel="http://schemas.microsoft.com/office/2019/extlst" xmlns:r="http://schemas.openxmlformats.org/officeDocument/2006/relationships" xmlns:m="http://schemas.openxmlformats.org/officeDocument/2006/math" xmlns:v="urn:schemas-microsoft-com:vml" xmlns:wp14="http://schemas.microsoft.com/office/word/2010/wordprocessingDrawing" xmlns:wp="http://schemas.openxmlformats.org/drawingml/2006/wordprocessingDrawing" xmlns:w10="urn:schemas-microsoft-com:office:word" xmlns:w="http://schemas.openxmlformats.org/wordprocessingml/2006/main" xmlns:w14="http://schemas.microsoft.com/office/word/2010/wordml" xmlns:w15="http://schemas.microsoft.com/office/word/2012/wordml" xmlns:w16cex="http://schemas.microsoft.com/office/word/2018/wordml/cex" xmlns:w16cid="http://schemas.microsoft.com/office/word/2016/wordml/cid" xmlns:w16="http://schemas.microsoft.com/office/word/2018/wordml" xmlns:w16du="http://schemas.microsoft.com/office/word/2023/wordml/word16du" xmlns:w16sdtdh="http://schemas.microsoft.com/office/word/2020/wordml/sdtdatahash" xmlns:w16se="http://schemas.microsoft.com/office/word/2015/wordml/symex" xmlns:wpg="http://schemas.microsoft.com/office/word/2010/wordprocessingGroup" xmlns:wpi="http://schemas.microsoft.com/office/word/2010/wordprocessingInk" xmlns:wne="http://schemas.microsoft.com/office/word/2006/wordml" xmlns:wps="http://schemas.microsoft.com/office/word/2010/wordprocessingShape" mc:Ignorable="w14 w15 w16se w16cid w16 w16cex w16sdtdh w16du wp14">
+<w:endnotes xmlns:wpc="http://schemas.microsoft.com/office/word/2010/wordprocessingCanvas" xmlns:cx="http://schemas.microsoft.com/office/drawing/2014/chartex" xmlns:cx1="http://schemas.microsoft.com/office/drawing/2015/9/8/chartex" xmlns:cx2="http://schemas.microsoft.com/office/drawing/2015/10/21/chartex" xmlns:cx3="http://schemas.microsoft.com/office/drawing/2016/5/9/chartex" xmlns:cx4="http://schemas.microsoft.com/office/drawing/2016/5/10/chartex" xmlns:cx5="http://schemas.microsoft.com/office/drawing/2016/5/11/chartex" xmlns:cx6="http://schemas.microsoft.com/office/drawing/2016/5/12/chartex" xmlns:cx7="http://schemas.microsoft.com/office/drawing/2016/5/13/chartex" xmlns:cx8="http://schemas.microsoft.com/office/drawing/2016/5/14/chartex" xmlns:mc="http://schemas.openxmlformats.org/markup-compatibility/2006" xmlns:aink="http://schemas.microsoft.com/office/drawing/2016/ink" xmlns:am3d="http://schemas.microsoft.com/office/drawing/2017/model3d" xmlns:o="urn:schemas-microsoft-com:office:office" xmlns:oel="http://schemas.microsoft.com/office/2019/extlst" xmlns:r="http://schemas.openxmlformats.org/officeDocument/2006/relationships" xmlns:m="http://schemas.openxmlformats.org/officeDocument/2006/math" xmlns:v="urn:schemas-microsoft-com:vml" xmlns:wp14="http://schemas.microsoft.com/office/word/2010/wordprocessingDrawing" xmlns:wp="http://schemas.openxmlformats.org/drawingml/2006/wordprocessingDrawing" xmlns:w10="urn:schemas-microsoft-com:office:word" xmlns:w="http://schemas.openxmlformats.org/wordprocessingml/2006/main" xmlns:w14="http://schemas.microsoft.com/office/word/2010/wordml" xmlns:w15="http://schemas.microsoft.com/office/word/2012/wordml" xmlns:w16cex="http://schemas.microsoft.com/office/word/2018/wordml/cex" xmlns:w16cid="http://schemas.microsoft.com/office/word/2016/wordml/cid" xmlns:w16="http://schemas.microsoft.com/office/word/2018/wordml" xmlns:w16du="http://schemas.microsoft.com/office/word/2023/wordml/word16du" xmlns:w16sdtdh="http://schemas.microsoft.com/office/word/2020/wordml/sdtdatahash" xmlns:w16sdtfl="http://schemas.microsoft.com/office/word/2024/wordml/sdtformatlock" xmlns:w16se="http://schemas.microsoft.com/office/word/2015/wordml/symex" xmlns:wpg="http://schemas.microsoft.com/office/word/2010/wordprocessingGroup" xmlns:wpi="http://schemas.microsoft.com/office/word/2010/wordprocessingInk" xmlns:wne="http://schemas.microsoft.com/office/word/2006/wordml" xmlns:wps="http://schemas.microsoft.com/office/word/2010/wordprocessingShape" mc:Ignorable="w14 w15 w16se w16cid w16 w16cex w16sdtdh w16sdtfl w16du wp14">
   <w:endnote w:type="separator" w:id="-1">
     <w:p>
       <w:r>
@@ -2406,7 +2397,7 @@
 </file>
 
 <file path=word/footer1.xml><?xml version="1.0" encoding="utf-8"?>
-<w:ftr xmlns:wpc="http://schemas.microsoft.com/office/word/2010/wordprocessingCanvas" xmlns:cx="http://schemas.microsoft.com/office/drawing/2014/chartex" xmlns:cx1="http://schemas.microsoft.com/office/drawing/2015/9/8/chartex" xmlns:cx2="http://schemas.microsoft.com/office/drawing/2015/10/21/chartex" xmlns:cx3="http://schemas.microsoft.com/office/drawing/2016/5/9/chartex" xmlns:cx4="http://schemas.microsoft.com/office/drawing/2016/5/10/chartex" xmlns:cx5="http://schemas.microsoft.com/office/drawing/2016/5/11/chartex" xmlns:cx6="http://schemas.microsoft.com/office/drawing/2016/5/12/chartex" xmlns:cx7="http://schemas.microsoft.com/office/drawing/2016/5/13/chartex" xmlns:cx8="http://schemas.microsoft.com/office/drawing/2016/5/14/chartex" xmlns:mc="http://schemas.openxmlformats.org/markup-compatibility/2006" xmlns:aink="http://schemas.microsoft.com/office/drawing/2016/ink" xmlns:am3d="http://schemas.microsoft.com/office/drawing/2017/model3d" xmlns:o="urn:schemas-microsoft-com:office:office" xmlns:oel="http://schemas.microsoft.com/office/2019/extlst" xmlns:r="http://schemas.openxmlformats.org/officeDocument/2006/relationships" xmlns:m="http://schemas.openxmlformats.org/officeDocument/2006/math" xmlns:v="urn:schemas-microsoft-com:vml" xmlns:wp14="http://schemas.microsoft.com/office/word/2010/wordprocessingDrawing" xmlns:wp="http://schemas.openxmlformats.org/drawingml/2006/wordprocessingDrawing" xmlns:w10="urn:schemas-microsoft-com:office:word" xmlns:w="http://schemas.openxmlformats.org/wordprocessingml/2006/main" xmlns:w14="http://schemas.microsoft.com/office/word/2010/wordml" xmlns:w15="http://schemas.microsoft.com/office/word/2012/wordml" xmlns:w16cex="http://schemas.microsoft.com/office/word/2018/wordml/cex" xmlns:w16cid="http://schemas.microsoft.com/office/word/2016/wordml/cid" xmlns:w16="http://schemas.microsoft.com/office/word/2018/wordml" xmlns:w16du="http://schemas.microsoft.com/office/word/2023/wordml/word16du" xmlns:w16sdtdh="http://schemas.microsoft.com/office/word/2020/wordml/sdtdatahash" xmlns:w16se="http://schemas.microsoft.com/office/word/2015/wordml/symex" xmlns:wpg="http://schemas.microsoft.com/office/word/2010/wordprocessingGroup" xmlns:wpi="http://schemas.microsoft.com/office/word/2010/wordprocessingInk" xmlns:wne="http://schemas.microsoft.com/office/word/2006/wordml" xmlns:wps="http://schemas.microsoft.com/office/word/2010/wordprocessingShape" mc:Ignorable="w14 w15 w16se w16cid w16 w16cex w16sdtdh w16du wp14">
+<w:ftr xmlns:wpc="http://schemas.microsoft.com/office/word/2010/wordprocessingCanvas" xmlns:cx="http://schemas.microsoft.com/office/drawing/2014/chartex" xmlns:cx1="http://schemas.microsoft.com/office/drawing/2015/9/8/chartex" xmlns:cx2="http://schemas.microsoft.com/office/drawing/2015/10/21/chartex" xmlns:cx3="http://schemas.microsoft.com/office/drawing/2016/5/9/chartex" xmlns:cx4="http://schemas.microsoft.com/office/drawing/2016/5/10/chartex" xmlns:cx5="http://schemas.microsoft.com/office/drawing/2016/5/11/chartex" xmlns:cx6="http://schemas.microsoft.com/office/drawing/2016/5/12/chartex" xmlns:cx7="http://schemas.microsoft.com/office/drawing/2016/5/13/chartex" xmlns:cx8="http://schemas.microsoft.com/office/drawing/2016/5/14/chartex" xmlns:mc="http://schemas.openxmlformats.org/markup-compatibility/2006" xmlns:aink="http://schemas.microsoft.com/office/drawing/2016/ink" xmlns:am3d="http://schemas.microsoft.com/office/drawing/2017/model3d" xmlns:o="urn:schemas-microsoft-com:office:office" xmlns:oel="http://schemas.microsoft.com/office/2019/extlst" xmlns:r="http://schemas.openxmlformats.org/officeDocument/2006/relationships" xmlns:m="http://schemas.openxmlformats.org/officeDocument/2006/math" xmlns:v="urn:schemas-microsoft-com:vml" xmlns:wp14="http://schemas.microsoft.com/office/word/2010/wordprocessingDrawing" xmlns:wp="http://schemas.openxmlformats.org/drawingml/2006/wordprocessingDrawing" xmlns:w10="urn:schemas-microsoft-com:office:word" xmlns:w="http://schemas.openxmlformats.org/wordprocessingml/2006/main" xmlns:w14="http://schemas.microsoft.com/office/word/2010/wordml" xmlns:w15="http://schemas.microsoft.com/office/word/2012/wordml" xmlns:w16cex="http://schemas.microsoft.com/office/word/2018/wordml/cex" xmlns:w16cid="http://schemas.microsoft.com/office/word/2016/wordml/cid" xmlns:w16="http://schemas.microsoft.com/office/word/2018/wordml" xmlns:w16du="http://schemas.microsoft.com/office/word/2023/wordml/word16du" xmlns:w16sdtdh="http://schemas.microsoft.com/office/word/2020/wordml/sdtdatahash" xmlns:w16sdtfl="http://schemas.microsoft.com/office/word/2024/wordml/sdtformatlock" xmlns:w16se="http://schemas.microsoft.com/office/word/2015/wordml/symex" xmlns:wpg="http://schemas.microsoft.com/office/word/2010/wordprocessingGroup" xmlns:wpi="http://schemas.microsoft.com/office/word/2010/wordprocessingInk" xmlns:wne="http://schemas.microsoft.com/office/word/2006/wordml" xmlns:wps="http://schemas.microsoft.com/office/word/2010/wordprocessingShape" mc:Ignorable="w14 w15 w16se w16cid w16 w16cex w16sdtdh w16sdtfl w16du wp14">
   <w:p>
     <w:pPr>
       <w:pStyle w:val="Footer"/>
@@ -2617,7 +2608,7 @@
 </file>
 
 <file path=word/footnotes.xml><?xml version="1.0" encoding="utf-8"?>
-<w:footnotes xmlns:wpc="http://schemas.microsoft.com/office/word/2010/wordprocessingCanvas" xmlns:cx="http://schemas.microsoft.com/office/drawing/2014/chartex" xmlns:cx1="http://schemas.microsoft.com/office/drawing/2015/9/8/chartex" xmlns:cx2="http://schemas.microsoft.com/office/drawing/2015/10/21/chartex" xmlns:cx3="http://schemas.microsoft.com/office/drawing/2016/5/9/chartex" xmlns:cx4="http://schemas.microsoft.com/office/drawing/2016/5/10/chartex" xmlns:cx5="http://schemas.microsoft.com/office/drawing/2016/5/11/chartex" xmlns:cx6="http://schemas.microsoft.com/office/drawing/2016/5/12/chartex" xmlns:cx7="http://schemas.microsoft.com/office/drawing/2016/5/13/chartex" xmlns:cx8="http://schemas.microsoft.com/office/drawing/2016/5/14/chartex" xmlns:mc="http://schemas.openxmlformats.org/markup-compatibility/2006" xmlns:aink="http://schemas.microsoft.com/office/drawing/2016/ink" xmlns:am3d="http://schemas.microsoft.com/office/drawing/2017/model3d" xmlns:o="urn:schemas-microsoft-com:office:office" xmlns:oel="http://schemas.microsoft.com/office/2019/extlst" xmlns:r="http://schemas.openxmlformats.org/officeDocument/2006/relationships" xmlns:m="http://schemas.openxmlformats.org/officeDocument/2006/math" xmlns:v="urn:schemas-microsoft-com:vml" xmlns:wp14="http://schemas.microsoft.com/office/word/2010/wordprocessingDrawing" xmlns:wp="http://schemas.openxmlformats.org/drawingml/2006/wordprocessingDrawing" xmlns:w10="urn:schemas-microsoft-com:office:word" xmlns:w="http://schemas.openxmlformats.org/wordprocessingml/2006/main" xmlns:w14="http://schemas.microsoft.com/office/word/2010/wordml" xmlns:w15="http://schemas.microsoft.com/office/word/2012/wordml" xmlns:w16cex="http://schemas.microsoft.com/office/word/2018/wordml/cex" xmlns:w16cid="http://schemas.microsoft.com/office/word/2016/wordml/cid" xmlns:w16="http://schemas.microsoft.com/office/word/2018/wordml" xmlns:w16du="http://schemas.microsoft.com/office/word/2023/wordml/word16du" xmlns:w16sdtdh="http://schemas.microsoft.com/office/word/2020/wordml/sdtdatahash" xmlns:w16se="http://schemas.microsoft.com/office/word/2015/wordml/symex" xmlns:wpg="http://schemas.microsoft.com/office/word/2010/wordprocessingGroup" xmlns:wpi="http://schemas.microsoft.com/office/word/2010/wordprocessingInk" xmlns:wne="http://schemas.microsoft.com/office/word/2006/wordml" xmlns:wps="http://schemas.microsoft.com/office/word/2010/wordprocessingShape" mc:Ignorable="w14 w15 w16se w16cid w16 w16cex w16sdtdh w16du wp14">
+<w:footnotes xmlns:wpc="http://schemas.microsoft.com/office/word/2010/wordprocessingCanvas" xmlns:cx="http://schemas.microsoft.com/office/drawing/2014/chartex" xmlns:cx1="http://schemas.microsoft.com/office/drawing/2015/9/8/chartex" xmlns:cx2="http://schemas.microsoft.com/office/drawing/2015/10/21/chartex" xmlns:cx3="http://schemas.microsoft.com/office/drawing/2016/5/9/chartex" xmlns:cx4="http://schemas.microsoft.com/office/drawing/2016/5/10/chartex" xmlns:cx5="http://schemas.microsoft.com/office/drawing/2016/5/11/chartex" xmlns:cx6="http://schemas.microsoft.com/office/drawing/2016/5/12/chartex" xmlns:cx7="http://schemas.microsoft.com/office/drawing/2016/5/13/chartex" xmlns:cx8="http://schemas.microsoft.com/office/drawing/2016/5/14/chartex" xmlns:mc="http://schemas.openxmlformats.org/markup-compatibility/2006" xmlns:aink="http://schemas.microsoft.com/office/drawing/2016/ink" xmlns:am3d="http://schemas.microsoft.com/office/drawing/2017/model3d" xmlns:o="urn:schemas-microsoft-com:office:office" xmlns:oel="http://schemas.microsoft.com/office/2019/extlst" xmlns:r="http://schemas.openxmlformats.org/officeDocument/2006/relationships" xmlns:m="http://schemas.openxmlformats.org/officeDocument/2006/math" xmlns:v="urn:schemas-microsoft-com:vml" xmlns:wp14="http://schemas.microsoft.com/office/word/2010/wordprocessingDrawing" xmlns:wp="http://schemas.openxmlformats.org/drawingml/2006/wordprocessingDrawing" xmlns:w10="urn:schemas-microsoft-com:office:word" xmlns:w="http://schemas.openxmlformats.org/wordprocessingml/2006/main" xmlns:w14="http://schemas.microsoft.com/office/word/2010/wordml" xmlns:w15="http://schemas.microsoft.com/office/word/2012/wordml" xmlns:w16cex="http://schemas.microsoft.com/office/word/2018/wordml/cex" xmlns:w16cid="http://schemas.microsoft.com/office/word/2016/wordml/cid" xmlns:w16="http://schemas.microsoft.com/office/word/2018/wordml" xmlns:w16du="http://schemas.microsoft.com/office/word/2023/wordml/word16du" xmlns:w16sdtdh="http://schemas.microsoft.com/office/word/2020/wordml/sdtdatahash" xmlns:w16sdtfl="http://schemas.microsoft.com/office/word/2024/wordml/sdtformatlock" xmlns:w16se="http://schemas.microsoft.com/office/word/2015/wordml/symex" xmlns:wpg="http://schemas.microsoft.com/office/word/2010/wordprocessingGroup" xmlns:wpi="http://schemas.microsoft.com/office/word/2010/wordprocessingInk" xmlns:wne="http://schemas.microsoft.com/office/word/2006/wordml" xmlns:wps="http://schemas.microsoft.com/office/word/2010/wordprocessingShape" mc:Ignorable="w14 w15 w16se w16cid w16 w16cex w16sdtdh w16sdtfl w16du wp14">
   <w:footnote w:type="separator" w:id="-1">
     <w:p>
       <w:r>
@@ -2636,7 +2627,7 @@
 </file>
 
 <file path=word/numbering.xml><?xml version="1.0" encoding="utf-8"?>
-<w:numbering xmlns:wpc="http://schemas.microsoft.com/office/word/2010/wordprocessingCanvas" xmlns:cx="http://schemas.microsoft.com/office/drawing/2014/chartex" xmlns:cx1="http://schemas.microsoft.com/office/drawing/2015/9/8/chartex" xmlns:cx2="http://schemas.microsoft.com/office/drawing/2015/10/21/chartex" xmlns:cx3="http://schemas.microsoft.com/office/drawing/2016/5/9/chartex" xmlns:cx4="http://schemas.microsoft.com/office/drawing/2016/5/10/chartex" xmlns:cx5="http://schemas.microsoft.com/office/drawing/2016/5/11/chartex" xmlns:cx6="http://schemas.microsoft.com/office/drawing/2016/5/12/chartex" xmlns:cx7="http://schemas.microsoft.com/office/drawing/2016/5/13/chartex" xmlns:cx8="http://schemas.microsoft.com/office/drawing/2016/5/14/chartex" xmlns:mc="http://schemas.openxmlformats.org/markup-compatibility/2006" xmlns:aink="http://schemas.microsoft.com/office/drawing/2016/ink" xmlns:am3d="http://schemas.microsoft.com/office/drawing/2017/model3d" xmlns:o="urn:schemas-microsoft-com:office:office" xmlns:oel="http://schemas.microsoft.com/office/2019/extlst" xmlns:r="http://schemas.openxmlformats.org/officeDocument/2006/relationships" xmlns:m="http://schemas.openxmlformats.org/officeDocument/2006/math" xmlns:v="urn:schemas-microsoft-com:vml" xmlns:wp14="http://schemas.microsoft.com/office/word/2010/wordprocessingDrawing" xmlns:wp="http://schemas.openxmlformats.org/drawingml/2006/wordprocessingDrawing" xmlns:w10="urn:schemas-microsoft-com:office:word" xmlns:w="http://schemas.openxmlformats.org/wordprocessingml/2006/main" xmlns:w14="http://schemas.microsoft.com/office/word/2010/wordml" xmlns:w15="http://schemas.microsoft.com/office/word/2012/wordml" xmlns:w16cex="http://schemas.microsoft.com/office/word/2018/wordml/cex" xmlns:w16cid="http://schemas.microsoft.com/office/word/2016/wordml/cid" xmlns:w16="http://schemas.microsoft.com/office/word/2018/wordml" xmlns:w16du="http://schemas.microsoft.com/office/word/2023/wordml/word16du" xmlns:w16sdtdh="http://schemas.microsoft.com/office/word/2020/wordml/sdtdatahash" xmlns:w16se="http://schemas.microsoft.com/office/word/2015/wordml/symex" xmlns:wpg="http://schemas.microsoft.com/office/word/2010/wordprocessingGroup" xmlns:wpi="http://schemas.microsoft.com/office/word/2010/wordprocessingInk" xmlns:wne="http://schemas.microsoft.com/office/word/2006/wordml" xmlns:wps="http://schemas.microsoft.com/office/word/2010/wordprocessingShape" mc:Ignorable="w14 w15 w16se w16cid w16 w16cex w16sdtdh w16du wp14">
+<w:numbering xmlns:wpc="http://schemas.microsoft.com/office/word/2010/wordprocessingCanvas" xmlns:cx="http://schemas.microsoft.com/office/drawing/2014/chartex" xmlns:cx1="http://schemas.microsoft.com/office/drawing/2015/9/8/chartex" xmlns:cx2="http://schemas.microsoft.com/office/drawing/2015/10/21/chartex" xmlns:cx3="http://schemas.microsoft.com/office/drawing/2016/5/9/chartex" xmlns:cx4="http://schemas.microsoft.com/office/drawing/2016/5/10/chartex" xmlns:cx5="http://schemas.microsoft.com/office/drawing/2016/5/11/chartex" xmlns:cx6="http://schemas.microsoft.com/office/drawing/2016/5/12/chartex" xmlns:cx7="http://schemas.microsoft.com/office/drawing/2016/5/13/chartex" xmlns:cx8="http://schemas.microsoft.com/office/drawing/2016/5/14/chartex" xmlns:mc="http://schemas.openxmlformats.org/markup-compatibility/2006" xmlns:aink="http://schemas.microsoft.com/office/drawing/2016/ink" xmlns:am3d="http://schemas.microsoft.com/office/drawing/2017/model3d" xmlns:o="urn:schemas-microsoft-com:office:office" xmlns:oel="http://schemas.microsoft.com/office/2019/extlst" xmlns:r="http://schemas.openxmlformats.org/officeDocument/2006/relationships" xmlns:m="http://schemas.openxmlformats.org/officeDocument/2006/math" xmlns:v="urn:schemas-microsoft-com:vml" xmlns:wp14="http://schemas.microsoft.com/office/word/2010/wordprocessingDrawing" xmlns:wp="http://schemas.openxmlformats.org/drawingml/2006/wordprocessingDrawing" xmlns:w10="urn:schemas-microsoft-com:office:word" xmlns:w="http://schemas.openxmlformats.org/wordprocessingml/2006/main" xmlns:w14="http://schemas.microsoft.com/office/word/2010/wordml" xmlns:w15="http://schemas.microsoft.com/office/word/2012/wordml" xmlns:w16cex="http://schemas.microsoft.com/office/word/2018/wordml/cex" xmlns:w16cid="http://schemas.microsoft.com/office/word/2016/wordml/cid" xmlns:w16="http://schemas.microsoft.com/office/word/2018/wordml" xmlns:w16du="http://schemas.microsoft.com/office/word/2023/wordml/word16du" xmlns:w16sdtdh="http://schemas.microsoft.com/office/word/2020/wordml/sdtdatahash" xmlns:w16sdtfl="http://schemas.microsoft.com/office/word/2024/wordml/sdtformatlock" xmlns:w16se="http://schemas.microsoft.com/office/word/2015/wordml/symex" xmlns:wpg="http://schemas.microsoft.com/office/word/2010/wordprocessingGroup" xmlns:wpi="http://schemas.microsoft.com/office/word/2010/wordprocessingInk" xmlns:wne="http://schemas.microsoft.com/office/word/2006/wordml" xmlns:wps="http://schemas.microsoft.com/office/word/2010/wordprocessingShape" mc:Ignorable="w14 w15 w16se w16cid w16 w16cex w16sdtdh w16sdtfl w16du wp14">
   <w:abstractNum w:abstractNumId="0" w15:restartNumberingAfterBreak="0">
     <w:nsid w:val="FFFFFF80"/>
     <w:multiLevelType w:val="singleLevel"/>
@@ -6807,7 +6798,7 @@
 </file>
 
 <file path=word/styles.xml><?xml version="1.0" encoding="utf-8"?>
-<w:styles xmlns:mc="http://schemas.openxmlformats.org/markup-compatibility/2006" xmlns:r="http://schemas.openxmlformats.org/officeDocument/2006/relationships" xmlns:w="http://schemas.openxmlformats.org/wordprocessingml/2006/main" xmlns:w14="http://schemas.microsoft.com/office/word/2010/wordml" xmlns:w15="http://schemas.microsoft.com/office/word/2012/wordml" xmlns:w16cex="http://schemas.microsoft.com/office/word/2018/wordml/cex" xmlns:w16cid="http://schemas.microsoft.com/office/word/2016/wordml/cid" xmlns:w16="http://schemas.microsoft.com/office/word/2018/wordml" xmlns:w16du="http://schemas.microsoft.com/office/word/2023/wordml/word16du" xmlns:w16sdtdh="http://schemas.microsoft.com/office/word/2020/wordml/sdtdatahash" xmlns:w16se="http://schemas.microsoft.com/office/word/2015/wordml/symex" mc:Ignorable="w14 w15 w16se w16cid w16 w16cex w16sdtdh w16du">
+<w:styles xmlns:mc="http://schemas.openxmlformats.org/markup-compatibility/2006" xmlns:r="http://schemas.openxmlformats.org/officeDocument/2006/relationships" xmlns:w="http://schemas.openxmlformats.org/wordprocessingml/2006/main" xmlns:w14="http://schemas.microsoft.com/office/word/2010/wordml" xmlns:w15="http://schemas.microsoft.com/office/word/2012/wordml" xmlns:w16cex="http://schemas.microsoft.com/office/word/2018/wordml/cex" xmlns:w16cid="http://schemas.microsoft.com/office/word/2016/wordml/cid" xmlns:w16="http://schemas.microsoft.com/office/word/2018/wordml" xmlns:w16du="http://schemas.microsoft.com/office/word/2023/wordml/word16du" xmlns:w16sdtdh="http://schemas.microsoft.com/office/word/2020/wordml/sdtdatahash" xmlns:w16sdtfl="http://schemas.microsoft.com/office/word/2024/wordml/sdtformatlock" xmlns:w16se="http://schemas.microsoft.com/office/word/2015/wordml/symex" mc:Ignorable="w14 w15 w16se w16cid w16 w16cex w16sdtdh w16sdtfl w16du">
   <w:docDefaults>
     <w:rPrDefault>
       <w:rPr>

</xml_diff>

<commit_message>
changed site data table
</commit_message>
<xml_diff>
--- a/site_data.docx
+++ b/site_data.docx
@@ -837,9 +837,7 @@
       <w:tblGrid>
         <w:gridCol w:w="2065"/>
         <w:gridCol w:w="2510"/>
-        <w:gridCol w:w="21"/>
-        <w:gridCol w:w="2011"/>
-        <w:gridCol w:w="29"/>
+        <w:gridCol w:w="2061"/>
         <w:gridCol w:w="2714"/>
       </w:tblGrid>
       <w:tr>
@@ -906,7 +904,6 @@
         <w:tc>
           <w:tcPr>
             <w:tcW w:w="2061" w:type="dxa"/>
-            <w:gridSpan w:val="3"/>
             <w:shd w:val="clear" w:color="auto" w:fill="A6A6A6" w:themeFill="background1" w:themeFillShade="A6"/>
           </w:tcPr>
           <w:p>
@@ -1016,7 +1013,6 @@
         <w:tc>
           <w:tcPr>
             <w:tcW w:w="2061" w:type="dxa"/>
-            <w:gridSpan w:val="3"/>
           </w:tcPr>
           <w:p>
             <w:pPr>
@@ -1125,7 +1121,6 @@
         <w:tc>
           <w:tcPr>
             <w:tcW w:w="2061" w:type="dxa"/>
-            <w:gridSpan w:val="3"/>
           </w:tcPr>
           <w:p>
             <w:pPr>
@@ -1216,7 +1211,6 @@
         <w:tc>
           <w:tcPr>
             <w:tcW w:w="2061" w:type="dxa"/>
-            <w:gridSpan w:val="3"/>
           </w:tcPr>
           <w:p>
             <w:pPr>
@@ -1307,7 +1301,6 @@
         <w:tc>
           <w:tcPr>
             <w:tcW w:w="2061" w:type="dxa"/>
-            <w:gridSpan w:val="3"/>
           </w:tcPr>
           <w:p>
             <w:pPr>
@@ -1405,7 +1398,6 @@
         <w:tc>
           <w:tcPr>
             <w:tcW w:w="2061" w:type="dxa"/>
-            <w:gridSpan w:val="3"/>
           </w:tcPr>
           <w:p>
             <w:pPr>
@@ -1503,7 +1495,6 @@
         <w:tc>
           <w:tcPr>
             <w:tcW w:w="2061" w:type="dxa"/>
-            <w:gridSpan w:val="3"/>
           </w:tcPr>
           <w:p>
             <w:pPr>
@@ -1601,7 +1592,6 @@
         <w:tc>
           <w:tcPr>
             <w:tcW w:w="2061" w:type="dxa"/>
-            <w:gridSpan w:val="3"/>
           </w:tcPr>
           <w:p>
             <w:pPr>
@@ -1699,7 +1689,6 @@
         <w:tc>
           <w:tcPr>
             <w:tcW w:w="2061" w:type="dxa"/>
-            <w:gridSpan w:val="3"/>
           </w:tcPr>
           <w:p>
             <w:pPr>
@@ -1797,7 +1786,6 @@
         <w:tc>
           <w:tcPr>
             <w:tcW w:w="2061" w:type="dxa"/>
-            <w:gridSpan w:val="3"/>
           </w:tcPr>
           <w:p>
             <w:pPr>
@@ -1895,7 +1883,6 @@
         <w:tc>
           <w:tcPr>
             <w:tcW w:w="2061" w:type="dxa"/>
-            <w:gridSpan w:val="3"/>
           </w:tcPr>
           <w:p>
             <w:pPr>
@@ -1993,7 +1980,6 @@
         <w:tc>
           <w:tcPr>
             <w:tcW w:w="2061" w:type="dxa"/>
-            <w:gridSpan w:val="3"/>
           </w:tcPr>
           <w:p>
             <w:pPr>
@@ -2072,8 +2058,7 @@
         </w:tc>
         <w:tc>
           <w:tcPr>
-            <w:tcW w:w="2531" w:type="dxa"/>
-            <w:gridSpan w:val="2"/>
+            <w:tcW w:w="2510" w:type="dxa"/>
           </w:tcPr>
           <w:p>
             <w:pPr>
@@ -2091,7 +2076,7 @@
         </w:tc>
         <w:tc>
           <w:tcPr>
-            <w:tcW w:w="2011" w:type="dxa"/>
+            <w:tcW w:w="2061" w:type="dxa"/>
           </w:tcPr>
           <w:p>
             <w:pPr>
@@ -2119,8 +2104,7 @@
         </w:tc>
         <w:tc>
           <w:tcPr>
-            <w:tcW w:w="2743" w:type="dxa"/>
-            <w:gridSpan w:val="2"/>
+            <w:tcW w:w="2714" w:type="dxa"/>
           </w:tcPr>
           <w:p>
             <w:pPr>
@@ -2171,8 +2155,7 @@
         </w:tc>
         <w:tc>
           <w:tcPr>
-            <w:tcW w:w="2531" w:type="dxa"/>
-            <w:gridSpan w:val="2"/>
+            <w:tcW w:w="2510" w:type="dxa"/>
           </w:tcPr>
           <w:p>
             <w:pPr>
@@ -2190,7 +2173,7 @@
         </w:tc>
         <w:tc>
           <w:tcPr>
-            <w:tcW w:w="2011" w:type="dxa"/>
+            <w:tcW w:w="2061" w:type="dxa"/>
           </w:tcPr>
           <w:p>
             <w:pPr>
@@ -2218,8 +2201,7 @@
         </w:tc>
         <w:tc>
           <w:tcPr>
-            <w:tcW w:w="2743" w:type="dxa"/>
-            <w:gridSpan w:val="2"/>
+            <w:tcW w:w="2714" w:type="dxa"/>
           </w:tcPr>
           <w:p>
             <w:pPr>
@@ -2264,14 +2246,77 @@
                 <w:sz w:val="20"/>
                 <w:szCs w:val="20"/>
               </w:rPr>
-              <w:t>Entitlements</w:t>
+              <w:t>Wetlands</w:t>
             </w:r>
           </w:p>
         </w:tc>
         <w:tc>
           <w:tcPr>
-            <w:tcW w:w="7285" w:type="dxa"/>
-            <w:gridSpan w:val="5"/>
+            <w:tcW w:w="2510" w:type="dxa"/>
+          </w:tcPr>
+          <w:p>
+            <w:pPr>
+              <w:tabs>
+                <w:tab w:val="center" w:pos="0"/>
+              </w:tabs>
+              <w:spacing w:before="120"/>
+              <w:rPr>
+                <w:bCs/>
+                <w:sz w:val="20"/>
+                <w:szCs w:val="20"/>
+              </w:rPr>
+            </w:pPr>
+          </w:p>
+        </w:tc>
+        <w:tc>
+          <w:tcPr>
+            <w:tcW w:w="2061" w:type="dxa"/>
+          </w:tcPr>
+          <w:p>
+            <w:pPr>
+              <w:tabs>
+                <w:tab w:val="center" w:pos="0"/>
+              </w:tabs>
+              <w:spacing w:before="120"/>
+              <w:rPr>
+                <w:b/>
+                <w:bCs/>
+                <w:sz w:val="20"/>
+                <w:szCs w:val="20"/>
+              </w:rPr>
+            </w:pPr>
+            <w:r>
+              <w:rPr>
+                <w:b/>
+                <w:bCs/>
+                <w:sz w:val="20"/>
+                <w:szCs w:val="20"/>
+              </w:rPr>
+              <w:t>On</w:t>
+            </w:r>
+            <w:r>
+              <w:rPr>
+                <w:b/>
+                <w:bCs/>
+                <w:sz w:val="20"/>
+                <w:szCs w:val="20"/>
+              </w:rPr>
+              <w:t>-</w:t>
+            </w:r>
+            <w:r>
+              <w:rPr>
+                <w:b/>
+                <w:bCs/>
+                <w:sz w:val="20"/>
+                <w:szCs w:val="20"/>
+              </w:rPr>
+              <w:t>site Parking</w:t>
+            </w:r>
+          </w:p>
+        </w:tc>
+        <w:tc>
+          <w:tcPr>
+            <w:tcW w:w="2714" w:type="dxa"/>
           </w:tcPr>
           <w:p>
             <w:pPr>
@@ -2316,6 +2361,58 @@
                 <w:sz w:val="20"/>
                 <w:szCs w:val="20"/>
               </w:rPr>
+              <w:t>Entitlements</w:t>
+            </w:r>
+          </w:p>
+        </w:tc>
+        <w:tc>
+          <w:tcPr>
+            <w:tcW w:w="7285" w:type="dxa"/>
+            <w:gridSpan w:val="3"/>
+          </w:tcPr>
+          <w:p>
+            <w:pPr>
+              <w:tabs>
+                <w:tab w:val="center" w:pos="0"/>
+              </w:tabs>
+              <w:spacing w:before="120"/>
+              <w:rPr>
+                <w:bCs/>
+                <w:sz w:val="20"/>
+                <w:szCs w:val="20"/>
+              </w:rPr>
+            </w:pPr>
+          </w:p>
+        </w:tc>
+      </w:tr>
+      <w:tr>
+        <w:trPr>
+          <w:jc w:val="center"/>
+        </w:trPr>
+        <w:tc>
+          <w:tcPr>
+            <w:tcW w:w="2065" w:type="dxa"/>
+          </w:tcPr>
+          <w:p>
+            <w:pPr>
+              <w:tabs>
+                <w:tab w:val="center" w:pos="0"/>
+              </w:tabs>
+              <w:spacing w:before="120"/>
+              <w:rPr>
+                <w:b/>
+                <w:bCs/>
+                <w:sz w:val="20"/>
+                <w:szCs w:val="20"/>
+              </w:rPr>
+            </w:pPr>
+            <w:r>
+              <w:rPr>
+                <w:b/>
+                <w:bCs/>
+                <w:sz w:val="20"/>
+                <w:szCs w:val="20"/>
+              </w:rPr>
               <w:t>Overall Conclusions</w:t>
             </w:r>
           </w:p>
@@ -2323,7 +2420,7 @@
         <w:tc>
           <w:tcPr>
             <w:tcW w:w="7285" w:type="dxa"/>
-            <w:gridSpan w:val="5"/>
+            <w:gridSpan w:val="3"/>
           </w:tcPr>
           <w:p>
             <w:pPr>

</xml_diff>